<commit_message>
Copio el archivo XML de Resources al persistentDataPath, y lo retomo del PDP de forma que el usuario pueda modificarlo y los cambios se vean reflejados durante el runtime
</commit_message>
<xml_diff>
--- a/MapaOutlet/Assets/issues.docx
+++ b/MapaOutlet/Assets/issues.docx
@@ -21,61 +21,7 @@
           <w:szCs w:val="21"/>
           <w:shd w:val="clear" w:color="auto" w:fill="F1F0F0"/>
         </w:rPr>
-        <w:t xml:space="preserve">Hay que corregir el tamaño de los nombres (revisa que esté en </w:t>
-      </w:r>
-      <w:proofErr w:type="spellStart"/>
-      <w:r>
-        <w:rPr>
-          <w:rFonts w:ascii="Segoe UI" w:hAnsi="Segoe UI" w:cs="Segoe UI"/>
-          <w:color w:val="000000"/>
-          <w:sz w:val="21"/>
-          <w:szCs w:val="21"/>
-          <w:shd w:val="clear" w:color="auto" w:fill="F1F0F0"/>
-        </w:rPr>
-        <w:t>bestfit</w:t>
-      </w:r>
-      <w:proofErr w:type="spellEnd"/>
-      <w:r>
-        <w:rPr>
-          <w:rFonts w:ascii="Segoe UI" w:hAnsi="Segoe UI" w:cs="Segoe UI"/>
-          <w:color w:val="000000"/>
-          <w:sz w:val="21"/>
-          <w:szCs w:val="21"/>
-          <w:shd w:val="clear" w:color="auto" w:fill="F1F0F0"/>
-        </w:rPr>
-        <w:t xml:space="preserve"> el texto y que si est</w:t>
-      </w:r>
-      <w:r>
-        <w:rPr>
-          <w:rFonts w:ascii="Segoe UI" w:hAnsi="Segoe UI" w:cs="Segoe UI"/>
-          <w:color w:val="000000"/>
-          <w:sz w:val="21"/>
-          <w:szCs w:val="21"/>
-          <w:shd w:val="clear" w:color="auto" w:fill="F1F0F0"/>
-        </w:rPr>
-        <w:t xml:space="preserve">én bien aplicados los </w:t>
-      </w:r>
-      <w:proofErr w:type="spellStart"/>
-      <w:r>
-        <w:rPr>
-          <w:rFonts w:ascii="Segoe UI" w:hAnsi="Segoe UI" w:cs="Segoe UI"/>
-          <w:color w:val="000000"/>
-          <w:sz w:val="21"/>
-          <w:szCs w:val="21"/>
-          <w:shd w:val="clear" w:color="auto" w:fill="F1F0F0"/>
-        </w:rPr>
-        <w:t>anchors</w:t>
-      </w:r>
-      <w:proofErr w:type="spellEnd"/>
-      <w:r>
-        <w:rPr>
-          <w:rFonts w:ascii="Segoe UI" w:hAnsi="Segoe UI" w:cs="Segoe UI"/>
-          <w:color w:val="000000"/>
-          <w:sz w:val="21"/>
-          <w:szCs w:val="21"/>
-          <w:shd w:val="clear" w:color="auto" w:fill="F1F0F0"/>
-        </w:rPr>
-        <w:t>):</w:t>
+        <w:t>Hay que corregir el tamaño de los nombres (revisa que esté en bestfit el texto y que si estén bien aplicados los anchors):</w:t>
       </w:r>
     </w:p>
     <w:p>
@@ -119,205 +65,73 @@
           <w:szCs w:val="21"/>
           <w:shd w:val="clear" w:color="auto" w:fill="F1F0F0"/>
         </w:rPr>
-        <w:t>-</w:t>
-      </w:r>
-      <w:proofErr w:type="spellStart"/>
-      <w:r>
-        <w:rPr>
-          <w:rFonts w:ascii="Segoe UI" w:hAnsi="Segoe UI" w:cs="Segoe UI"/>
-          <w:color w:val="000000"/>
-          <w:sz w:val="21"/>
-          <w:szCs w:val="21"/>
-          <w:shd w:val="clear" w:color="auto" w:fill="F1F0F0"/>
-        </w:rPr>
-        <w:t>Sunglass</w:t>
-      </w:r>
-      <w:proofErr w:type="spellEnd"/>
-      <w:r>
-        <w:rPr>
-          <w:rFonts w:ascii="Segoe UI" w:hAnsi="Segoe UI" w:cs="Segoe UI"/>
-          <w:color w:val="000000"/>
-          <w:sz w:val="21"/>
-          <w:szCs w:val="21"/>
-          <w:shd w:val="clear" w:color="auto" w:fill="F1F0F0"/>
-        </w:rPr>
-        <w:t xml:space="preserve"> </w:t>
-      </w:r>
-      <w:proofErr w:type="spellStart"/>
-      <w:r>
-        <w:rPr>
-          <w:rFonts w:ascii="Segoe UI" w:hAnsi="Segoe UI" w:cs="Segoe UI"/>
-          <w:color w:val="000000"/>
-          <w:sz w:val="21"/>
-          <w:szCs w:val="21"/>
-          <w:shd w:val="clear" w:color="auto" w:fill="F1F0F0"/>
-        </w:rPr>
-        <w:t>hut</w:t>
-      </w:r>
-      <w:proofErr w:type="spellEnd"/>
-      <w:r>
-        <w:rPr>
-          <w:rFonts w:ascii="Segoe UI" w:hAnsi="Segoe UI" w:cs="Segoe UI"/>
-          <w:color w:val="000000"/>
-          <w:sz w:val="21"/>
-          <w:szCs w:val="21"/>
-          <w:shd w:val="clear" w:color="auto" w:fill="F1F0F0"/>
-        </w:rPr>
-        <w:t xml:space="preserve"> (cerca de </w:t>
-      </w:r>
-      <w:proofErr w:type="spellStart"/>
-      <w:r>
-        <w:rPr>
-          <w:rFonts w:ascii="Segoe UI" w:hAnsi="Segoe UI" w:cs="Segoe UI"/>
-          <w:color w:val="000000"/>
-          <w:sz w:val="21"/>
-          <w:szCs w:val="21"/>
-          <w:shd w:val="clear" w:color="auto" w:fill="F1F0F0"/>
-        </w:rPr>
-        <w:t>lacoste</w:t>
-      </w:r>
-      <w:proofErr w:type="spellEnd"/>
-      <w:r>
-        <w:rPr>
-          <w:rFonts w:ascii="Segoe UI" w:hAnsi="Segoe UI" w:cs="Segoe UI"/>
-          <w:color w:val="000000"/>
-          <w:sz w:val="21"/>
-          <w:szCs w:val="21"/>
-          <w:shd w:val="clear" w:color="auto" w:fill="F1F0F0"/>
-        </w:rPr>
-        <w:t>)</w:t>
-      </w:r>
-    </w:p>
-    <w:p>
-      <w:pPr>
-        <w:spacing w:after="0"/>
-        <w:rPr>
-          <w:rFonts w:ascii="Segoe UI" w:hAnsi="Segoe UI" w:cs="Segoe UI"/>
-          <w:color w:val="000000"/>
-          <w:sz w:val="21"/>
-          <w:szCs w:val="21"/>
-          <w:shd w:val="clear" w:color="auto" w:fill="F1F0F0"/>
-        </w:rPr>
-      </w:pPr>
-      <w:r>
-        <w:rPr>
-          <w:rFonts w:ascii="Segoe UI" w:hAnsi="Segoe UI" w:cs="Segoe UI"/>
-          <w:color w:val="000000"/>
-          <w:sz w:val="21"/>
-          <w:szCs w:val="21"/>
-          <w:shd w:val="clear" w:color="auto" w:fill="F1F0F0"/>
-        </w:rPr>
-        <w:t>-</w:t>
-      </w:r>
-      <w:proofErr w:type="spellStart"/>
-      <w:r>
-        <w:rPr>
-          <w:rFonts w:ascii="Segoe UI" w:hAnsi="Segoe UI" w:cs="Segoe UI"/>
-          <w:color w:val="000000"/>
-          <w:sz w:val="21"/>
-          <w:szCs w:val="21"/>
-          <w:shd w:val="clear" w:color="auto" w:fill="F1F0F0"/>
-        </w:rPr>
-        <w:t>Borsetta</w:t>
-      </w:r>
-      <w:proofErr w:type="spellEnd"/>
-      <w:r>
-        <w:rPr>
-          <w:rFonts w:ascii="Segoe UI" w:hAnsi="Segoe UI" w:cs="Segoe UI"/>
-          <w:color w:val="000000"/>
-          <w:sz w:val="21"/>
-          <w:szCs w:val="21"/>
-          <w:shd w:val="clear" w:color="auto" w:fill="F1F0F0"/>
-        </w:rPr>
-        <w:t xml:space="preserve"> </w:t>
-      </w:r>
-    </w:p>
-    <w:p>
-      <w:pPr>
-        <w:spacing w:after="0"/>
-        <w:rPr>
-          <w:rFonts w:ascii="Segoe UI" w:hAnsi="Segoe UI" w:cs="Segoe UI"/>
-          <w:color w:val="000000"/>
-          <w:sz w:val="21"/>
-          <w:szCs w:val="21"/>
-          <w:shd w:val="clear" w:color="auto" w:fill="F1F0F0"/>
-        </w:rPr>
-      </w:pPr>
-      <w:r>
-        <w:rPr>
-          <w:rFonts w:ascii="Segoe UI" w:hAnsi="Segoe UI" w:cs="Segoe UI"/>
-          <w:color w:val="000000"/>
-          <w:sz w:val="21"/>
-          <w:szCs w:val="21"/>
-          <w:shd w:val="clear" w:color="auto" w:fill="F1F0F0"/>
-        </w:rPr>
-        <w:t>-</w:t>
-      </w:r>
-      <w:proofErr w:type="spellStart"/>
-      <w:r>
-        <w:rPr>
-          <w:rFonts w:ascii="Segoe UI" w:hAnsi="Segoe UI" w:cs="Segoe UI"/>
-          <w:color w:val="000000"/>
-          <w:sz w:val="21"/>
-          <w:szCs w:val="21"/>
-          <w:shd w:val="clear" w:color="auto" w:fill="F1F0F0"/>
-        </w:rPr>
-        <w:t>Swarovsky</w:t>
-      </w:r>
-      <w:proofErr w:type="spellEnd"/>
-      <w:r>
-        <w:rPr>
-          <w:rFonts w:ascii="Segoe UI" w:hAnsi="Segoe UI" w:cs="Segoe UI"/>
-          <w:color w:val="000000"/>
-          <w:sz w:val="21"/>
-          <w:szCs w:val="21"/>
-          <w:shd w:val="clear" w:color="auto" w:fill="F1F0F0"/>
-        </w:rPr>
-        <w:t xml:space="preserve"> </w:t>
-      </w:r>
-    </w:p>
-    <w:p>
-      <w:pPr>
-        <w:spacing w:after="0"/>
-        <w:rPr>
-          <w:rFonts w:ascii="Segoe UI" w:hAnsi="Segoe UI" w:cs="Segoe UI"/>
-          <w:color w:val="000000"/>
-          <w:sz w:val="21"/>
-          <w:szCs w:val="21"/>
-          <w:shd w:val="clear" w:color="auto" w:fill="F1F0F0"/>
-        </w:rPr>
-      </w:pPr>
-      <w:r>
-        <w:rPr>
-          <w:rFonts w:ascii="Segoe UI" w:hAnsi="Segoe UI" w:cs="Segoe UI"/>
-          <w:color w:val="000000"/>
-          <w:sz w:val="21"/>
-          <w:szCs w:val="21"/>
-          <w:shd w:val="clear" w:color="auto" w:fill="F1F0F0"/>
-        </w:rPr>
-        <w:t>-</w:t>
-      </w:r>
-      <w:proofErr w:type="spellStart"/>
-      <w:r>
-        <w:rPr>
-          <w:rFonts w:ascii="Segoe UI" w:hAnsi="Segoe UI" w:cs="Segoe UI"/>
-          <w:color w:val="000000"/>
-          <w:sz w:val="21"/>
-          <w:szCs w:val="21"/>
-          <w:shd w:val="clear" w:color="auto" w:fill="F1F0F0"/>
-        </w:rPr>
-        <w:t>Skuisito</w:t>
-      </w:r>
-      <w:proofErr w:type="spellEnd"/>
-      <w:r>
-        <w:rPr>
-          <w:rFonts w:ascii="Segoe UI" w:hAnsi="Segoe UI" w:cs="Segoe UI"/>
-          <w:color w:val="000000"/>
-          <w:sz w:val="21"/>
-          <w:szCs w:val="21"/>
-          <w:shd w:val="clear" w:color="auto" w:fill="F1F0F0"/>
-        </w:rPr>
-        <w:t xml:space="preserve"> </w:t>
+        <w:t>-Sunglass hut (cerca de lacoste)</w:t>
+      </w:r>
+    </w:p>
+    <w:p>
+      <w:pPr>
+        <w:spacing w:after="0"/>
+        <w:rPr>
+          <w:rFonts w:ascii="Segoe UI" w:hAnsi="Segoe UI" w:cs="Segoe UI"/>
+          <w:color w:val="000000"/>
+          <w:sz w:val="21"/>
+          <w:szCs w:val="21"/>
+          <w:shd w:val="clear" w:color="auto" w:fill="F1F0F0"/>
+        </w:rPr>
+      </w:pPr>
+      <w:r>
+        <w:rPr>
+          <w:rFonts w:ascii="Segoe UI" w:hAnsi="Segoe UI" w:cs="Segoe UI"/>
+          <w:color w:val="000000"/>
+          <w:sz w:val="21"/>
+          <w:szCs w:val="21"/>
+          <w:shd w:val="clear" w:color="auto" w:fill="F1F0F0"/>
+        </w:rPr>
+        <w:t xml:space="preserve">-Borsetta </w:t>
+      </w:r>
+    </w:p>
+    <w:p>
+      <w:pPr>
+        <w:spacing w:after="0"/>
+        <w:rPr>
+          <w:rFonts w:ascii="Segoe UI" w:hAnsi="Segoe UI" w:cs="Segoe UI"/>
+          <w:color w:val="000000"/>
+          <w:sz w:val="21"/>
+          <w:szCs w:val="21"/>
+          <w:shd w:val="clear" w:color="auto" w:fill="F1F0F0"/>
+        </w:rPr>
+      </w:pPr>
+      <w:r>
+        <w:rPr>
+          <w:rFonts w:ascii="Segoe UI" w:hAnsi="Segoe UI" w:cs="Segoe UI"/>
+          <w:color w:val="000000"/>
+          <w:sz w:val="21"/>
+          <w:szCs w:val="21"/>
+          <w:shd w:val="clear" w:color="auto" w:fill="F1F0F0"/>
+        </w:rPr>
+        <w:t xml:space="preserve">-Swarovsky </w:t>
+      </w:r>
+    </w:p>
+    <w:p>
+      <w:pPr>
+        <w:spacing w:after="0"/>
+        <w:rPr>
+          <w:rFonts w:ascii="Segoe UI" w:hAnsi="Segoe UI" w:cs="Segoe UI"/>
+          <w:color w:val="000000"/>
+          <w:sz w:val="21"/>
+          <w:szCs w:val="21"/>
+          <w:shd w:val="clear" w:color="auto" w:fill="F1F0F0"/>
+        </w:rPr>
+      </w:pPr>
+      <w:r>
+        <w:rPr>
+          <w:rFonts w:ascii="Segoe UI" w:hAnsi="Segoe UI" w:cs="Segoe UI"/>
+          <w:color w:val="000000"/>
+          <w:sz w:val="21"/>
+          <w:szCs w:val="21"/>
+          <w:shd w:val="clear" w:color="auto" w:fill="F1F0F0"/>
+        </w:rPr>
+        <w:t xml:space="preserve">-Skuisito </w:t>
       </w:r>
     </w:p>
     <w:p>
@@ -361,239 +175,85 @@
           <w:szCs w:val="21"/>
           <w:shd w:val="clear" w:color="auto" w:fill="F1F0F0"/>
         </w:rPr>
-        <w:t>-</w:t>
-      </w:r>
-      <w:proofErr w:type="spellStart"/>
-      <w:r>
-        <w:rPr>
-          <w:rFonts w:ascii="Segoe UI" w:hAnsi="Segoe UI" w:cs="Segoe UI"/>
-          <w:color w:val="000000"/>
-          <w:sz w:val="21"/>
-          <w:szCs w:val="21"/>
-          <w:shd w:val="clear" w:color="auto" w:fill="F1F0F0"/>
-        </w:rPr>
-        <w:t>Silver</w:t>
-      </w:r>
-      <w:proofErr w:type="spellEnd"/>
-      <w:r>
-        <w:rPr>
-          <w:rFonts w:ascii="Segoe UI" w:hAnsi="Segoe UI" w:cs="Segoe UI"/>
-          <w:color w:val="000000"/>
-          <w:sz w:val="21"/>
-          <w:szCs w:val="21"/>
-          <w:shd w:val="clear" w:color="auto" w:fill="F1F0F0"/>
-        </w:rPr>
-        <w:t xml:space="preserve"> </w:t>
-      </w:r>
-      <w:proofErr w:type="spellStart"/>
-      <w:r>
-        <w:rPr>
-          <w:rFonts w:ascii="Segoe UI" w:hAnsi="Segoe UI" w:cs="Segoe UI"/>
-          <w:color w:val="000000"/>
-          <w:sz w:val="21"/>
-          <w:szCs w:val="21"/>
-          <w:shd w:val="clear" w:color="auto" w:fill="F1F0F0"/>
-        </w:rPr>
-        <w:t>Plate</w:t>
-      </w:r>
-      <w:proofErr w:type="spellEnd"/>
-    </w:p>
-    <w:p>
-      <w:pPr>
-        <w:spacing w:after="0"/>
-        <w:rPr>
-          <w:rFonts w:ascii="Segoe UI" w:hAnsi="Segoe UI" w:cs="Segoe UI"/>
-          <w:color w:val="000000"/>
-          <w:sz w:val="21"/>
-          <w:szCs w:val="21"/>
-          <w:shd w:val="clear" w:color="auto" w:fill="F1F0F0"/>
-        </w:rPr>
-      </w:pPr>
-      <w:r>
-        <w:rPr>
-          <w:rFonts w:ascii="Segoe UI" w:hAnsi="Segoe UI" w:cs="Segoe UI"/>
-          <w:color w:val="000000"/>
-          <w:sz w:val="21"/>
-          <w:szCs w:val="21"/>
-          <w:shd w:val="clear" w:color="auto" w:fill="F1F0F0"/>
-        </w:rPr>
-        <w:t xml:space="preserve"> -</w:t>
-      </w:r>
-      <w:proofErr w:type="spellStart"/>
-      <w:r>
-        <w:rPr>
-          <w:rFonts w:ascii="Segoe UI" w:hAnsi="Segoe UI" w:cs="Segoe UI"/>
-          <w:color w:val="000000"/>
-          <w:sz w:val="21"/>
-          <w:szCs w:val="21"/>
-          <w:shd w:val="clear" w:color="auto" w:fill="F1F0F0"/>
-        </w:rPr>
-        <w:t>Lebnan</w:t>
-      </w:r>
-      <w:proofErr w:type="spellEnd"/>
-      <w:r>
-        <w:rPr>
-          <w:rFonts w:ascii="Segoe UI" w:hAnsi="Segoe UI" w:cs="Segoe UI"/>
-          <w:color w:val="000000"/>
-          <w:sz w:val="21"/>
-          <w:szCs w:val="21"/>
-          <w:shd w:val="clear" w:color="auto" w:fill="F1F0F0"/>
-        </w:rPr>
-        <w:t xml:space="preserve"> </w:t>
-      </w:r>
-    </w:p>
-    <w:p>
-      <w:pPr>
-        <w:spacing w:after="0"/>
-        <w:rPr>
-          <w:rFonts w:ascii="Segoe UI" w:hAnsi="Segoe UI" w:cs="Segoe UI"/>
-          <w:color w:val="000000"/>
-          <w:sz w:val="21"/>
-          <w:szCs w:val="21"/>
-          <w:shd w:val="clear" w:color="auto" w:fill="F1F0F0"/>
-        </w:rPr>
-      </w:pPr>
-      <w:r>
-        <w:rPr>
-          <w:rFonts w:ascii="Segoe UI" w:hAnsi="Segoe UI" w:cs="Segoe UI"/>
-          <w:color w:val="000000"/>
-          <w:sz w:val="21"/>
-          <w:szCs w:val="21"/>
-          <w:shd w:val="clear" w:color="auto" w:fill="F1F0F0"/>
-        </w:rPr>
-        <w:t>-Rock Ham</w:t>
-      </w:r>
-      <w:r>
-        <w:rPr>
-          <w:rFonts w:ascii="Segoe UI" w:hAnsi="Segoe UI" w:cs="Segoe UI"/>
-          <w:color w:val="000000"/>
-          <w:sz w:val="21"/>
-          <w:szCs w:val="21"/>
-          <w:shd w:val="clear" w:color="auto" w:fill="F1F0F0"/>
-        </w:rPr>
-        <w:t>pton</w:t>
-      </w:r>
-    </w:p>
-    <w:p>
-      <w:pPr>
-        <w:spacing w:after="0"/>
-        <w:rPr>
-          <w:rFonts w:ascii="Segoe UI" w:hAnsi="Segoe UI" w:cs="Segoe UI"/>
-          <w:color w:val="000000"/>
-          <w:sz w:val="21"/>
-          <w:szCs w:val="21"/>
-          <w:shd w:val="clear" w:color="auto" w:fill="F1F0F0"/>
-        </w:rPr>
-      </w:pPr>
-    </w:p>
-    <w:p>
-      <w:pPr>
-        <w:spacing w:after="0"/>
-        <w:rPr>
-          <w:rFonts w:ascii="Segoe UI" w:hAnsi="Segoe UI" w:cs="Segoe UI"/>
-          <w:color w:val="000000"/>
-          <w:sz w:val="21"/>
-          <w:szCs w:val="21"/>
-          <w:shd w:val="clear" w:color="auto" w:fill="F1F0F0"/>
-        </w:rPr>
-      </w:pPr>
-      <w:r>
-        <w:rPr>
-          <w:rFonts w:ascii="Segoe UI" w:hAnsi="Segoe UI" w:cs="Segoe UI"/>
-          <w:color w:val="000000"/>
-          <w:sz w:val="21"/>
-          <w:szCs w:val="21"/>
-          <w:shd w:val="clear" w:color="auto" w:fill="F1F0F0"/>
-        </w:rPr>
-        <w:t xml:space="preserve">Luego, si te fijas en la pantalla del </w:t>
-      </w:r>
-      <w:proofErr w:type="spellStart"/>
-      <w:r>
-        <w:rPr>
-          <w:rFonts w:ascii="Segoe UI" w:hAnsi="Segoe UI" w:cs="Segoe UI"/>
-          <w:color w:val="000000"/>
-          <w:sz w:val="21"/>
-          <w:szCs w:val="21"/>
-          <w:shd w:val="clear" w:color="auto" w:fill="F1F0F0"/>
-        </w:rPr>
-        <w:t>overlay</w:t>
-      </w:r>
-      <w:proofErr w:type="spellEnd"/>
-      <w:r>
-        <w:rPr>
-          <w:rFonts w:ascii="Segoe UI" w:hAnsi="Segoe UI" w:cs="Segoe UI"/>
-          <w:color w:val="000000"/>
-          <w:sz w:val="21"/>
-          <w:szCs w:val="21"/>
-          <w:shd w:val="clear" w:color="auto" w:fill="F1F0F0"/>
-        </w:rPr>
-        <w:t xml:space="preserve"> que se pone, están desalineados los nombres y así, seguramente no tienes metidos los textos dentro del panel que es el </w:t>
-      </w:r>
-      <w:proofErr w:type="spellStart"/>
-      <w:r>
-        <w:rPr>
-          <w:rFonts w:ascii="Segoe UI" w:hAnsi="Segoe UI" w:cs="Segoe UI"/>
-          <w:color w:val="000000"/>
-          <w:sz w:val="21"/>
-          <w:szCs w:val="21"/>
-          <w:shd w:val="clear" w:color="auto" w:fill="F1F0F0"/>
-        </w:rPr>
-        <w:t>overlay</w:t>
-      </w:r>
-      <w:proofErr w:type="spellEnd"/>
-      <w:r>
-        <w:rPr>
-          <w:rFonts w:ascii="Segoe UI" w:hAnsi="Segoe UI" w:cs="Segoe UI"/>
-          <w:color w:val="000000"/>
-          <w:sz w:val="21"/>
-          <w:szCs w:val="21"/>
-          <w:shd w:val="clear" w:color="auto" w:fill="F1F0F0"/>
-        </w:rPr>
-        <w:t xml:space="preserve">, de todas formas </w:t>
-      </w:r>
-      <w:proofErr w:type="spellStart"/>
-      <w:r>
-        <w:rPr>
-          <w:rFonts w:ascii="Segoe UI" w:hAnsi="Segoe UI" w:cs="Segoe UI"/>
-          <w:color w:val="000000"/>
-          <w:sz w:val="21"/>
-          <w:szCs w:val="21"/>
-          <w:shd w:val="clear" w:color="auto" w:fill="F1F0F0"/>
-        </w:rPr>
-        <w:t>echale</w:t>
-      </w:r>
-      <w:proofErr w:type="spellEnd"/>
-      <w:r>
-        <w:rPr>
-          <w:rFonts w:ascii="Segoe UI" w:hAnsi="Segoe UI" w:cs="Segoe UI"/>
-          <w:color w:val="000000"/>
-          <w:sz w:val="21"/>
-          <w:szCs w:val="21"/>
-          <w:shd w:val="clear" w:color="auto" w:fill="F1F0F0"/>
-        </w:rPr>
-        <w:t xml:space="preserve"> el ojo a los </w:t>
-      </w:r>
-      <w:proofErr w:type="spellStart"/>
-      <w:r>
-        <w:rPr>
-          <w:rFonts w:ascii="Segoe UI" w:hAnsi="Segoe UI" w:cs="Segoe UI"/>
-          <w:color w:val="000000"/>
-          <w:sz w:val="21"/>
-          <w:szCs w:val="21"/>
-          <w:shd w:val="clear" w:color="auto" w:fill="F1F0F0"/>
-        </w:rPr>
-        <w:t>anchors</w:t>
-      </w:r>
-      <w:proofErr w:type="spellEnd"/>
-      <w:r>
-        <w:rPr>
-          <w:rFonts w:ascii="Segoe UI" w:hAnsi="Segoe UI" w:cs="Segoe UI"/>
-          <w:color w:val="000000"/>
-          <w:sz w:val="21"/>
-          <w:szCs w:val="21"/>
-          <w:shd w:val="clear" w:color="auto" w:fill="F1F0F0"/>
-        </w:rPr>
-        <w:t>. Ya me dijeron que la resolución es de 1920 x 1080 entonces si quieres prueba ya con esa resolución. Como último punto me comen</w:t>
+        <w:t>-Silver Plate</w:t>
+      </w:r>
+    </w:p>
+    <w:p>
+      <w:pPr>
+        <w:spacing w:after="0"/>
+        <w:rPr>
+          <w:rFonts w:ascii="Segoe UI" w:hAnsi="Segoe UI" w:cs="Segoe UI"/>
+          <w:color w:val="000000"/>
+          <w:sz w:val="21"/>
+          <w:szCs w:val="21"/>
+          <w:shd w:val="clear" w:color="auto" w:fill="F1F0F0"/>
+        </w:rPr>
+      </w:pPr>
+      <w:r>
+        <w:rPr>
+          <w:rFonts w:ascii="Segoe UI" w:hAnsi="Segoe UI" w:cs="Segoe UI"/>
+          <w:color w:val="000000"/>
+          <w:sz w:val="21"/>
+          <w:szCs w:val="21"/>
+          <w:shd w:val="clear" w:color="auto" w:fill="F1F0F0"/>
+        </w:rPr>
+        <w:t xml:space="preserve"> -Lebnan </w:t>
+      </w:r>
+    </w:p>
+    <w:p>
+      <w:pPr>
+        <w:spacing w:after="0"/>
+        <w:rPr>
+          <w:rFonts w:ascii="Segoe UI" w:hAnsi="Segoe UI" w:cs="Segoe UI"/>
+          <w:color w:val="000000"/>
+          <w:sz w:val="21"/>
+          <w:szCs w:val="21"/>
+          <w:shd w:val="clear" w:color="auto" w:fill="F1F0F0"/>
+        </w:rPr>
+      </w:pPr>
+      <w:r>
+        <w:rPr>
+          <w:rFonts w:ascii="Segoe UI" w:hAnsi="Segoe UI" w:cs="Segoe UI"/>
+          <w:color w:val="000000"/>
+          <w:sz w:val="21"/>
+          <w:szCs w:val="21"/>
+          <w:shd w:val="clear" w:color="auto" w:fill="F1F0F0"/>
+        </w:rPr>
+        <w:t>-Rock Hampton</w:t>
+      </w:r>
+    </w:p>
+    <w:p>
+      <w:pPr>
+        <w:spacing w:after="0"/>
+        <w:rPr>
+          <w:rFonts w:ascii="Segoe UI" w:hAnsi="Segoe UI" w:cs="Segoe UI"/>
+          <w:color w:val="000000"/>
+          <w:sz w:val="21"/>
+          <w:szCs w:val="21"/>
+          <w:shd w:val="clear" w:color="auto" w:fill="F1F0F0"/>
+        </w:rPr>
+      </w:pPr>
+    </w:p>
+    <w:p>
+      <w:pPr>
+        <w:spacing w:after="0"/>
+        <w:rPr>
+          <w:rFonts w:ascii="Segoe UI" w:hAnsi="Segoe UI" w:cs="Segoe UI"/>
+          <w:color w:val="000000"/>
+          <w:sz w:val="21"/>
+          <w:szCs w:val="21"/>
+          <w:shd w:val="clear" w:color="auto" w:fill="F1F0F0"/>
+        </w:rPr>
+      </w:pPr>
+      <w:r>
+        <w:rPr>
+          <w:rFonts w:ascii="Segoe UI" w:hAnsi="Segoe UI" w:cs="Segoe UI"/>
+          <w:color w:val="000000"/>
+          <w:sz w:val="21"/>
+          <w:szCs w:val="21"/>
+          <w:shd w:val="clear" w:color="auto" w:fill="F1F0F0"/>
+        </w:rPr>
+        <w:t>Luego, si te fijas en la pantalla del overlay que se pone, están desalineados los nombres y así, seguramente no tienes metidos los textos dentro del panel que es el overlay, de todas formas echale el ojo a los anchors. Ya me dijeron que la resolución es de 1920 x 1080 entonces si quieres prueba ya con esa resolución. Como último punto me comen</w:t>
       </w:r>
       <w:r>
         <w:rPr>
@@ -625,66 +285,110 @@
           <w:szCs w:val="21"/>
           <w:shd w:val="clear" w:color="auto" w:fill="F1F0F0"/>
         </w:rPr>
-        <w:t>-</w:t>
-      </w:r>
-      <w:proofErr w:type="spellStart"/>
-      <w:r>
-        <w:rPr>
-          <w:rFonts w:ascii="Segoe UI" w:hAnsi="Segoe UI" w:cs="Segoe UI"/>
-          <w:color w:val="000000"/>
-          <w:sz w:val="21"/>
-          <w:szCs w:val="21"/>
-          <w:shd w:val="clear" w:color="auto" w:fill="F1F0F0"/>
-        </w:rPr>
-        <w:t>Chicco</w:t>
-      </w:r>
-      <w:proofErr w:type="spellEnd"/>
-    </w:p>
-    <w:p>
-      <w:pPr>
-        <w:spacing w:after="0"/>
-        <w:rPr>
-          <w:rFonts w:ascii="Segoe UI" w:hAnsi="Segoe UI" w:cs="Segoe UI"/>
-          <w:color w:val="000000"/>
-          <w:sz w:val="21"/>
-          <w:szCs w:val="21"/>
-          <w:shd w:val="clear" w:color="auto" w:fill="F1F0F0"/>
-        </w:rPr>
-      </w:pPr>
-      <w:r>
-        <w:rPr>
-          <w:rFonts w:ascii="Segoe UI" w:hAnsi="Segoe UI" w:cs="Segoe UI"/>
-          <w:color w:val="000000"/>
-          <w:sz w:val="21"/>
-          <w:szCs w:val="21"/>
-          <w:shd w:val="clear" w:color="auto" w:fill="F1F0F0"/>
-        </w:rPr>
-        <w:t>-</w:t>
-      </w:r>
-      <w:proofErr w:type="spellStart"/>
-      <w:r>
-        <w:rPr>
-          <w:rFonts w:ascii="Segoe UI" w:hAnsi="Segoe UI" w:cs="Segoe UI"/>
-          <w:color w:val="000000"/>
-          <w:sz w:val="21"/>
-          <w:szCs w:val="21"/>
-          <w:shd w:val="clear" w:color="auto" w:fill="F1F0F0"/>
-        </w:rPr>
-        <w:t>Swarovsky</w:t>
-      </w:r>
-      <w:proofErr w:type="spellEnd"/>
-    </w:p>
-    <w:p>
-      <w:pPr>
-        <w:spacing w:after="0"/>
-        <w:rPr>
-          <w:rFonts w:ascii="Segoe UI" w:hAnsi="Segoe UI" w:cs="Segoe UI"/>
-          <w:color w:val="000000"/>
-          <w:sz w:val="21"/>
-          <w:szCs w:val="21"/>
-          <w:shd w:val="clear" w:color="auto" w:fill="F1F0F0"/>
-        </w:rPr>
-      </w:pPr>
+        <w:t>-Chicco</w:t>
+      </w:r>
+    </w:p>
+    <w:p>
+      <w:pPr>
+        <w:spacing w:after="0"/>
+        <w:rPr>
+          <w:rFonts w:ascii="Segoe UI" w:hAnsi="Segoe UI" w:cs="Segoe UI"/>
+          <w:color w:val="000000"/>
+          <w:sz w:val="21"/>
+          <w:szCs w:val="21"/>
+          <w:shd w:val="clear" w:color="auto" w:fill="F1F0F0"/>
+        </w:rPr>
+      </w:pPr>
+      <w:r>
+        <w:rPr>
+          <w:rFonts w:ascii="Segoe UI" w:hAnsi="Segoe UI" w:cs="Segoe UI"/>
+          <w:color w:val="000000"/>
+          <w:sz w:val="21"/>
+          <w:szCs w:val="21"/>
+          <w:shd w:val="clear" w:color="auto" w:fill="F1F0F0"/>
+        </w:rPr>
+        <w:t>-Swarovsky</w:t>
+      </w:r>
+    </w:p>
+    <w:p>
+      <w:pPr>
+        <w:spacing w:after="0"/>
+        <w:rPr>
+          <w:rFonts w:ascii="Segoe UI" w:hAnsi="Segoe UI" w:cs="Segoe UI"/>
+          <w:color w:val="000000"/>
+          <w:sz w:val="21"/>
+          <w:szCs w:val="21"/>
+          <w:shd w:val="clear" w:color="auto" w:fill="F1F0F0"/>
+        </w:rPr>
+      </w:pPr>
+    </w:p>
+    <w:p>
+      <w:pPr>
+        <w:spacing w:after="0"/>
+        <w:rPr>
+          <w:rFonts w:ascii="Segoe UI" w:hAnsi="Segoe UI" w:cs="Segoe UI"/>
+          <w:color w:val="000000"/>
+          <w:sz w:val="21"/>
+          <w:szCs w:val="21"/>
+          <w:shd w:val="clear" w:color="auto" w:fill="F1F0F0"/>
+        </w:rPr>
+      </w:pPr>
+      <w:r>
+        <w:rPr>
+          <w:rFonts w:ascii="Segoe UI" w:hAnsi="Segoe UI" w:cs="Segoe UI"/>
+          <w:color w:val="000000"/>
+          <w:sz w:val="21"/>
+          <w:szCs w:val="21"/>
+          <w:shd w:val="clear" w:color="auto" w:fill="F1F0F0"/>
+        </w:rPr>
+        <w:t>Hacer la referencia a un objeto mediante FindGameObjectWithTag es muy pesado, hazlo via inspector</w:t>
+      </w:r>
+    </w:p>
+    <w:p>
+      <w:pPr>
+        <w:spacing w:after="0"/>
+        <w:rPr>
+          <w:rFonts w:ascii="Segoe UI" w:hAnsi="Segoe UI" w:cs="Segoe UI"/>
+          <w:color w:val="000000"/>
+          <w:sz w:val="21"/>
+          <w:szCs w:val="21"/>
+          <w:shd w:val="clear" w:color="auto" w:fill="F1F0F0"/>
+        </w:rPr>
+      </w:pPr>
+    </w:p>
+    <w:p>
+      <w:pPr>
+        <w:spacing w:after="0"/>
+        <w:rPr>
+          <w:rFonts w:ascii="Segoe UI" w:hAnsi="Segoe UI" w:cs="Segoe UI"/>
+          <w:color w:val="000000"/>
+          <w:sz w:val="21"/>
+          <w:szCs w:val="21"/>
+          <w:shd w:val="clear" w:color="auto" w:fill="F1F0F0"/>
+        </w:rPr>
+      </w:pPr>
+      <w:r>
+        <w:rPr>
+          <w:rFonts w:ascii="Segoe UI" w:hAnsi="Segoe UI" w:cs="Segoe UI"/>
+          <w:color w:val="000000"/>
+          <w:sz w:val="21"/>
+          <w:szCs w:val="21"/>
+          <w:shd w:val="clear" w:color="auto" w:fill="F1F0F0"/>
+        </w:rPr>
+        <w:t>Es posible que todo el procesamiento de strings hecho al activar el panel haga que la app crashée, quizá sea mejor que cada botón tenga un script con sus datos asociados</w:t>
+      </w:r>
+      <w:r>
+        <w:rPr>
+          <w:rFonts w:ascii="Segoe UI" w:hAnsi="Segoe UI" w:cs="Segoe UI"/>
+          <w:color w:val="000000"/>
+          <w:sz w:val="21"/>
+          <w:szCs w:val="21"/>
+          <w:shd w:val="clear" w:color="auto" w:fill="F1F0F0"/>
+        </w:rPr>
+        <w:t>, y que estos sean llamados cuando el botón sea presionado</w:t>
+      </w:r>
+      <w:bookmarkStart w:id="0" w:name="_GoBack"/>
+      <w:bookmarkEnd w:id="0"/>
     </w:p>
     <w:p>
       <w:pPr>
@@ -739,8 +443,6 @@
           </wp:inline>
         </w:drawing>
       </w:r>
-      <w:bookmarkStart w:id="0" w:name="_GoBack"/>
-      <w:bookmarkEnd w:id="0"/>
       <w:r>
         <w:rPr>
           <w:noProof/>

</xml_diff>

<commit_message>
-Reseteo correctamente el NavMeshAgent a su posicion inicial al oprimir un botón tras otro -Falta evitar que queden apagados el 3er, 4to y 5to indicador (mas o menos esos son) despues de que comienza a caminar el NMA
</commit_message>
<xml_diff>
--- a/MapaOutlet/Assets/issues.docx
+++ b/MapaOutlet/Assets/issues.docx
@@ -21,7 +21,61 @@
           <w:szCs w:val="21"/>
           <w:shd w:val="clear" w:color="auto" w:fill="F1F0F0"/>
         </w:rPr>
-        <w:t>Hay que corregir el tamaño de los nombres (revisa que esté en bestfit el texto y que si estén bien aplicados los anchors):</w:t>
+        <w:t xml:space="preserve">Hay que corregir el tamaño de los nombres (revisa que esté en </w:t>
+      </w:r>
+      <w:proofErr w:type="spellStart"/>
+      <w:r>
+        <w:rPr>
+          <w:rFonts w:ascii="Segoe UI" w:hAnsi="Segoe UI" w:cs="Segoe UI"/>
+          <w:color w:val="000000"/>
+          <w:sz w:val="21"/>
+          <w:szCs w:val="21"/>
+          <w:shd w:val="clear" w:color="auto" w:fill="F1F0F0"/>
+        </w:rPr>
+        <w:t>bestfit</w:t>
+      </w:r>
+      <w:proofErr w:type="spellEnd"/>
+      <w:r>
+        <w:rPr>
+          <w:rFonts w:ascii="Segoe UI" w:hAnsi="Segoe UI" w:cs="Segoe UI"/>
+          <w:color w:val="000000"/>
+          <w:sz w:val="21"/>
+          <w:szCs w:val="21"/>
+          <w:shd w:val="clear" w:color="auto" w:fill="F1F0F0"/>
+        </w:rPr>
+        <w:t xml:space="preserve"> el texto y que si est</w:t>
+      </w:r>
+      <w:r>
+        <w:rPr>
+          <w:rFonts w:ascii="Segoe UI" w:hAnsi="Segoe UI" w:cs="Segoe UI"/>
+          <w:color w:val="000000"/>
+          <w:sz w:val="21"/>
+          <w:szCs w:val="21"/>
+          <w:shd w:val="clear" w:color="auto" w:fill="F1F0F0"/>
+        </w:rPr>
+        <w:t xml:space="preserve">én bien aplicados los </w:t>
+      </w:r>
+      <w:proofErr w:type="spellStart"/>
+      <w:r>
+        <w:rPr>
+          <w:rFonts w:ascii="Segoe UI" w:hAnsi="Segoe UI" w:cs="Segoe UI"/>
+          <w:color w:val="000000"/>
+          <w:sz w:val="21"/>
+          <w:szCs w:val="21"/>
+          <w:shd w:val="clear" w:color="auto" w:fill="F1F0F0"/>
+        </w:rPr>
+        <w:t>anchors</w:t>
+      </w:r>
+      <w:proofErr w:type="spellEnd"/>
+      <w:r>
+        <w:rPr>
+          <w:rFonts w:ascii="Segoe UI" w:hAnsi="Segoe UI" w:cs="Segoe UI"/>
+          <w:color w:val="000000"/>
+          <w:sz w:val="21"/>
+          <w:szCs w:val="21"/>
+          <w:shd w:val="clear" w:color="auto" w:fill="F1F0F0"/>
+        </w:rPr>
+        <w:t>):</w:t>
       </w:r>
     </w:p>
     <w:p>
@@ -65,7 +119,73 @@
           <w:szCs w:val="21"/>
           <w:shd w:val="clear" w:color="auto" w:fill="F1F0F0"/>
         </w:rPr>
-        <w:t>-Sunglass hut (cerca de lacoste)</w:t>
+        <w:t>-</w:t>
+      </w:r>
+      <w:proofErr w:type="spellStart"/>
+      <w:r>
+        <w:rPr>
+          <w:rFonts w:ascii="Segoe UI" w:hAnsi="Segoe UI" w:cs="Segoe UI"/>
+          <w:color w:val="000000"/>
+          <w:sz w:val="21"/>
+          <w:szCs w:val="21"/>
+          <w:shd w:val="clear" w:color="auto" w:fill="F1F0F0"/>
+        </w:rPr>
+        <w:t>Sunglass</w:t>
+      </w:r>
+      <w:proofErr w:type="spellEnd"/>
+      <w:r>
+        <w:rPr>
+          <w:rFonts w:ascii="Segoe UI" w:hAnsi="Segoe UI" w:cs="Segoe UI"/>
+          <w:color w:val="000000"/>
+          <w:sz w:val="21"/>
+          <w:szCs w:val="21"/>
+          <w:shd w:val="clear" w:color="auto" w:fill="F1F0F0"/>
+        </w:rPr>
+        <w:t xml:space="preserve"> </w:t>
+      </w:r>
+      <w:proofErr w:type="spellStart"/>
+      <w:r>
+        <w:rPr>
+          <w:rFonts w:ascii="Segoe UI" w:hAnsi="Segoe UI" w:cs="Segoe UI"/>
+          <w:color w:val="000000"/>
+          <w:sz w:val="21"/>
+          <w:szCs w:val="21"/>
+          <w:shd w:val="clear" w:color="auto" w:fill="F1F0F0"/>
+        </w:rPr>
+        <w:t>hut</w:t>
+      </w:r>
+      <w:proofErr w:type="spellEnd"/>
+      <w:r>
+        <w:rPr>
+          <w:rFonts w:ascii="Segoe UI" w:hAnsi="Segoe UI" w:cs="Segoe UI"/>
+          <w:color w:val="000000"/>
+          <w:sz w:val="21"/>
+          <w:szCs w:val="21"/>
+          <w:shd w:val="clear" w:color="auto" w:fill="F1F0F0"/>
+        </w:rPr>
+        <w:t xml:space="preserve"> (cerca de </w:t>
+      </w:r>
+      <w:proofErr w:type="spellStart"/>
+      <w:r>
+        <w:rPr>
+          <w:rFonts w:ascii="Segoe UI" w:hAnsi="Segoe UI" w:cs="Segoe UI"/>
+          <w:color w:val="000000"/>
+          <w:sz w:val="21"/>
+          <w:szCs w:val="21"/>
+          <w:shd w:val="clear" w:color="auto" w:fill="F1F0F0"/>
+        </w:rPr>
+        <w:t>lacoste</w:t>
+      </w:r>
+      <w:proofErr w:type="spellEnd"/>
+      <w:r>
+        <w:rPr>
+          <w:rFonts w:ascii="Segoe UI" w:hAnsi="Segoe UI" w:cs="Segoe UI"/>
+          <w:color w:val="000000"/>
+          <w:sz w:val="21"/>
+          <w:szCs w:val="21"/>
+          <w:shd w:val="clear" w:color="auto" w:fill="F1F0F0"/>
+        </w:rPr>
+        <w:t>)</w:t>
       </w:r>
     </w:p>
     <w:p>
@@ -87,7 +207,29 @@
           <w:szCs w:val="21"/>
           <w:shd w:val="clear" w:color="auto" w:fill="F1F0F0"/>
         </w:rPr>
-        <w:t xml:space="preserve">-Borsetta </w:t>
+        <w:t>-</w:t>
+      </w:r>
+      <w:proofErr w:type="spellStart"/>
+      <w:r>
+        <w:rPr>
+          <w:rFonts w:ascii="Segoe UI" w:hAnsi="Segoe UI" w:cs="Segoe UI"/>
+          <w:color w:val="000000"/>
+          <w:sz w:val="21"/>
+          <w:szCs w:val="21"/>
+          <w:shd w:val="clear" w:color="auto" w:fill="F1F0F0"/>
+        </w:rPr>
+        <w:t>Borsetta</w:t>
+      </w:r>
+      <w:proofErr w:type="spellEnd"/>
+      <w:r>
+        <w:rPr>
+          <w:rFonts w:ascii="Segoe UI" w:hAnsi="Segoe UI" w:cs="Segoe UI"/>
+          <w:color w:val="000000"/>
+          <w:sz w:val="21"/>
+          <w:szCs w:val="21"/>
+          <w:shd w:val="clear" w:color="auto" w:fill="F1F0F0"/>
+        </w:rPr>
+        <w:t xml:space="preserve"> </w:t>
       </w:r>
     </w:p>
     <w:p>
@@ -109,7 +251,29 @@
           <w:szCs w:val="21"/>
           <w:shd w:val="clear" w:color="auto" w:fill="F1F0F0"/>
         </w:rPr>
-        <w:t xml:space="preserve">-Swarovsky </w:t>
+        <w:t>-</w:t>
+      </w:r>
+      <w:proofErr w:type="spellStart"/>
+      <w:r>
+        <w:rPr>
+          <w:rFonts w:ascii="Segoe UI" w:hAnsi="Segoe UI" w:cs="Segoe UI"/>
+          <w:color w:val="000000"/>
+          <w:sz w:val="21"/>
+          <w:szCs w:val="21"/>
+          <w:shd w:val="clear" w:color="auto" w:fill="F1F0F0"/>
+        </w:rPr>
+        <w:t>Swarovsky</w:t>
+      </w:r>
+      <w:proofErr w:type="spellEnd"/>
+      <w:r>
+        <w:rPr>
+          <w:rFonts w:ascii="Segoe UI" w:hAnsi="Segoe UI" w:cs="Segoe UI"/>
+          <w:color w:val="000000"/>
+          <w:sz w:val="21"/>
+          <w:szCs w:val="21"/>
+          <w:shd w:val="clear" w:color="auto" w:fill="F1F0F0"/>
+        </w:rPr>
+        <w:t xml:space="preserve"> </w:t>
       </w:r>
     </w:p>
     <w:p>
@@ -131,7 +295,29 @@
           <w:szCs w:val="21"/>
           <w:shd w:val="clear" w:color="auto" w:fill="F1F0F0"/>
         </w:rPr>
-        <w:t xml:space="preserve">-Skuisito </w:t>
+        <w:t>-</w:t>
+      </w:r>
+      <w:proofErr w:type="spellStart"/>
+      <w:r>
+        <w:rPr>
+          <w:rFonts w:ascii="Segoe UI" w:hAnsi="Segoe UI" w:cs="Segoe UI"/>
+          <w:color w:val="000000"/>
+          <w:sz w:val="21"/>
+          <w:szCs w:val="21"/>
+          <w:shd w:val="clear" w:color="auto" w:fill="F1F0F0"/>
+        </w:rPr>
+        <w:t>Skuisito</w:t>
+      </w:r>
+      <w:proofErr w:type="spellEnd"/>
+      <w:r>
+        <w:rPr>
+          <w:rFonts w:ascii="Segoe UI" w:hAnsi="Segoe UI" w:cs="Segoe UI"/>
+          <w:color w:val="000000"/>
+          <w:sz w:val="21"/>
+          <w:szCs w:val="21"/>
+          <w:shd w:val="clear" w:color="auto" w:fill="F1F0F0"/>
+        </w:rPr>
+        <w:t xml:space="preserve"> </w:t>
       </w:r>
     </w:p>
     <w:p>
@@ -175,8 +361,42 @@
           <w:szCs w:val="21"/>
           <w:shd w:val="clear" w:color="auto" w:fill="F1F0F0"/>
         </w:rPr>
-        <w:t>-Silver Plate</w:t>
-      </w:r>
+        <w:t>-</w:t>
+      </w:r>
+      <w:proofErr w:type="spellStart"/>
+      <w:r>
+        <w:rPr>
+          <w:rFonts w:ascii="Segoe UI" w:hAnsi="Segoe UI" w:cs="Segoe UI"/>
+          <w:color w:val="000000"/>
+          <w:sz w:val="21"/>
+          <w:szCs w:val="21"/>
+          <w:shd w:val="clear" w:color="auto" w:fill="F1F0F0"/>
+        </w:rPr>
+        <w:t>Silver</w:t>
+      </w:r>
+      <w:proofErr w:type="spellEnd"/>
+      <w:r>
+        <w:rPr>
+          <w:rFonts w:ascii="Segoe UI" w:hAnsi="Segoe UI" w:cs="Segoe UI"/>
+          <w:color w:val="000000"/>
+          <w:sz w:val="21"/>
+          <w:szCs w:val="21"/>
+          <w:shd w:val="clear" w:color="auto" w:fill="F1F0F0"/>
+        </w:rPr>
+        <w:t xml:space="preserve"> </w:t>
+      </w:r>
+      <w:proofErr w:type="spellStart"/>
+      <w:r>
+        <w:rPr>
+          <w:rFonts w:ascii="Segoe UI" w:hAnsi="Segoe UI" w:cs="Segoe UI"/>
+          <w:color w:val="000000"/>
+          <w:sz w:val="21"/>
+          <w:szCs w:val="21"/>
+          <w:shd w:val="clear" w:color="auto" w:fill="F1F0F0"/>
+        </w:rPr>
+        <w:t>Plate</w:t>
+      </w:r>
+      <w:proofErr w:type="spellEnd"/>
     </w:p>
     <w:p>
       <w:pPr>
@@ -197,7 +417,29 @@
           <w:szCs w:val="21"/>
           <w:shd w:val="clear" w:color="auto" w:fill="F1F0F0"/>
         </w:rPr>
-        <w:t xml:space="preserve"> -Lebnan </w:t>
+        <w:t xml:space="preserve"> -</w:t>
+      </w:r>
+      <w:proofErr w:type="spellStart"/>
+      <w:r>
+        <w:rPr>
+          <w:rFonts w:ascii="Segoe UI" w:hAnsi="Segoe UI" w:cs="Segoe UI"/>
+          <w:color w:val="000000"/>
+          <w:sz w:val="21"/>
+          <w:szCs w:val="21"/>
+          <w:shd w:val="clear" w:color="auto" w:fill="F1F0F0"/>
+        </w:rPr>
+        <w:t>Lebnan</w:t>
+      </w:r>
+      <w:proofErr w:type="spellEnd"/>
+      <w:r>
+        <w:rPr>
+          <w:rFonts w:ascii="Segoe UI" w:hAnsi="Segoe UI" w:cs="Segoe UI"/>
+          <w:color w:val="000000"/>
+          <w:sz w:val="21"/>
+          <w:szCs w:val="21"/>
+          <w:shd w:val="clear" w:color="auto" w:fill="F1F0F0"/>
+        </w:rPr>
+        <w:t xml:space="preserve"> </w:t>
       </w:r>
     </w:p>
     <w:p>
@@ -219,7 +461,17 @@
           <w:szCs w:val="21"/>
           <w:shd w:val="clear" w:color="auto" w:fill="F1F0F0"/>
         </w:rPr>
-        <w:t>-Rock Hampton</w:t>
+        <w:t>-Rock Ham</w:t>
+      </w:r>
+      <w:r>
+        <w:rPr>
+          <w:rFonts w:ascii="Segoe UI" w:hAnsi="Segoe UI" w:cs="Segoe UI"/>
+          <w:color w:val="000000"/>
+          <w:sz w:val="21"/>
+          <w:szCs w:val="21"/>
+          <w:shd w:val="clear" w:color="auto" w:fill="F1F0F0"/>
+        </w:rPr>
+        <w:t>pton</w:t>
       </w:r>
     </w:p>
     <w:p>
@@ -253,7 +505,95 @@
           <w:szCs w:val="21"/>
           <w:shd w:val="clear" w:color="auto" w:fill="F1F0F0"/>
         </w:rPr>
-        <w:t>Luego, si te fijas en la pantalla del overlay que se pone, están desalineados los nombres y así, seguramente no tienes metidos los textos dentro del panel que es el overlay, de todas formas echale el ojo a los anchors. Ya me dijeron que la resolución es de 1920 x 1080 entonces si quieres prueba ya con esa resolución. Como último punto me comen</w:t>
+        <w:t xml:space="preserve">Luego, si te fijas en la pantalla del </w:t>
+      </w:r>
+      <w:proofErr w:type="spellStart"/>
+      <w:r>
+        <w:rPr>
+          <w:rFonts w:ascii="Segoe UI" w:hAnsi="Segoe UI" w:cs="Segoe UI"/>
+          <w:color w:val="000000"/>
+          <w:sz w:val="21"/>
+          <w:szCs w:val="21"/>
+          <w:shd w:val="clear" w:color="auto" w:fill="F1F0F0"/>
+        </w:rPr>
+        <w:t>overlay</w:t>
+      </w:r>
+      <w:proofErr w:type="spellEnd"/>
+      <w:r>
+        <w:rPr>
+          <w:rFonts w:ascii="Segoe UI" w:hAnsi="Segoe UI" w:cs="Segoe UI"/>
+          <w:color w:val="000000"/>
+          <w:sz w:val="21"/>
+          <w:szCs w:val="21"/>
+          <w:shd w:val="clear" w:color="auto" w:fill="F1F0F0"/>
+        </w:rPr>
+        <w:t xml:space="preserve"> que se pone, están desalineados los nombres y así, seguramente no tienes metidos los textos dentro del panel que es el </w:t>
+      </w:r>
+      <w:proofErr w:type="spellStart"/>
+      <w:r>
+        <w:rPr>
+          <w:rFonts w:ascii="Segoe UI" w:hAnsi="Segoe UI" w:cs="Segoe UI"/>
+          <w:color w:val="000000"/>
+          <w:sz w:val="21"/>
+          <w:szCs w:val="21"/>
+          <w:shd w:val="clear" w:color="auto" w:fill="F1F0F0"/>
+        </w:rPr>
+        <w:t>overlay</w:t>
+      </w:r>
+      <w:proofErr w:type="spellEnd"/>
+      <w:r>
+        <w:rPr>
+          <w:rFonts w:ascii="Segoe UI" w:hAnsi="Segoe UI" w:cs="Segoe UI"/>
+          <w:color w:val="000000"/>
+          <w:sz w:val="21"/>
+          <w:szCs w:val="21"/>
+          <w:shd w:val="clear" w:color="auto" w:fill="F1F0F0"/>
+        </w:rPr>
+        <w:t xml:space="preserve">, de todas formas </w:t>
+      </w:r>
+      <w:proofErr w:type="spellStart"/>
+      <w:r>
+        <w:rPr>
+          <w:rFonts w:ascii="Segoe UI" w:hAnsi="Segoe UI" w:cs="Segoe UI"/>
+          <w:color w:val="000000"/>
+          <w:sz w:val="21"/>
+          <w:szCs w:val="21"/>
+          <w:shd w:val="clear" w:color="auto" w:fill="F1F0F0"/>
+        </w:rPr>
+        <w:t>echale</w:t>
+      </w:r>
+      <w:proofErr w:type="spellEnd"/>
+      <w:r>
+        <w:rPr>
+          <w:rFonts w:ascii="Segoe UI" w:hAnsi="Segoe UI" w:cs="Segoe UI"/>
+          <w:color w:val="000000"/>
+          <w:sz w:val="21"/>
+          <w:szCs w:val="21"/>
+          <w:shd w:val="clear" w:color="auto" w:fill="F1F0F0"/>
+        </w:rPr>
+        <w:t xml:space="preserve"> el ojo a los </w:t>
+      </w:r>
+      <w:proofErr w:type="spellStart"/>
+      <w:r>
+        <w:rPr>
+          <w:rFonts w:ascii="Segoe UI" w:hAnsi="Segoe UI" w:cs="Segoe UI"/>
+          <w:color w:val="000000"/>
+          <w:sz w:val="21"/>
+          <w:szCs w:val="21"/>
+          <w:shd w:val="clear" w:color="auto" w:fill="F1F0F0"/>
+        </w:rPr>
+        <w:t>anchors</w:t>
+      </w:r>
+      <w:proofErr w:type="spellEnd"/>
+      <w:r>
+        <w:rPr>
+          <w:rFonts w:ascii="Segoe UI" w:hAnsi="Segoe UI" w:cs="Segoe UI"/>
+          <w:color w:val="000000"/>
+          <w:sz w:val="21"/>
+          <w:szCs w:val="21"/>
+          <w:shd w:val="clear" w:color="auto" w:fill="F1F0F0"/>
+        </w:rPr>
+        <w:t>. Ya me dijeron que la resolución es de 1920 x 1080 entonces si quieres prueba ya con esa resolución. Como último punto me comen</w:t>
       </w:r>
       <w:r>
         <w:rPr>
@@ -285,8 +625,20 @@
           <w:szCs w:val="21"/>
           <w:shd w:val="clear" w:color="auto" w:fill="F1F0F0"/>
         </w:rPr>
-        <w:t>-Chicco</w:t>
-      </w:r>
+        <w:t>-</w:t>
+      </w:r>
+      <w:proofErr w:type="spellStart"/>
+      <w:r>
+        <w:rPr>
+          <w:rFonts w:ascii="Segoe UI" w:hAnsi="Segoe UI" w:cs="Segoe UI"/>
+          <w:color w:val="000000"/>
+          <w:sz w:val="21"/>
+          <w:szCs w:val="21"/>
+          <w:shd w:val="clear" w:color="auto" w:fill="F1F0F0"/>
+        </w:rPr>
+        <w:t>Chicco</w:t>
+      </w:r>
+      <w:proofErr w:type="spellEnd"/>
     </w:p>
     <w:p>
       <w:pPr>
@@ -307,8 +659,20 @@
           <w:szCs w:val="21"/>
           <w:shd w:val="clear" w:color="auto" w:fill="F1F0F0"/>
         </w:rPr>
-        <w:t>-Swarovsky</w:t>
-      </w:r>
+        <w:t>-</w:t>
+      </w:r>
+      <w:proofErr w:type="spellStart"/>
+      <w:r>
+        <w:rPr>
+          <w:rFonts w:ascii="Segoe UI" w:hAnsi="Segoe UI" w:cs="Segoe UI"/>
+          <w:color w:val="000000"/>
+          <w:sz w:val="21"/>
+          <w:szCs w:val="21"/>
+          <w:shd w:val="clear" w:color="auto" w:fill="F1F0F0"/>
+        </w:rPr>
+        <w:t>Swarovsky</w:t>
+      </w:r>
+      <w:proofErr w:type="spellEnd"/>
     </w:p>
     <w:p>
       <w:pPr>
@@ -321,74 +685,6 @@
           <w:shd w:val="clear" w:color="auto" w:fill="F1F0F0"/>
         </w:rPr>
       </w:pPr>
-    </w:p>
-    <w:p>
-      <w:pPr>
-        <w:spacing w:after="0"/>
-        <w:rPr>
-          <w:rFonts w:ascii="Segoe UI" w:hAnsi="Segoe UI" w:cs="Segoe UI"/>
-          <w:color w:val="000000"/>
-          <w:sz w:val="21"/>
-          <w:szCs w:val="21"/>
-          <w:shd w:val="clear" w:color="auto" w:fill="F1F0F0"/>
-        </w:rPr>
-      </w:pPr>
-      <w:r>
-        <w:rPr>
-          <w:rFonts w:ascii="Segoe UI" w:hAnsi="Segoe UI" w:cs="Segoe UI"/>
-          <w:color w:val="000000"/>
-          <w:sz w:val="21"/>
-          <w:szCs w:val="21"/>
-          <w:shd w:val="clear" w:color="auto" w:fill="F1F0F0"/>
-        </w:rPr>
-        <w:t>Hacer la referencia a un objeto mediante FindGameObjectWithTag es muy pesado, hazlo via inspector</w:t>
-      </w:r>
-    </w:p>
-    <w:p>
-      <w:pPr>
-        <w:spacing w:after="0"/>
-        <w:rPr>
-          <w:rFonts w:ascii="Segoe UI" w:hAnsi="Segoe UI" w:cs="Segoe UI"/>
-          <w:color w:val="000000"/>
-          <w:sz w:val="21"/>
-          <w:szCs w:val="21"/>
-          <w:shd w:val="clear" w:color="auto" w:fill="F1F0F0"/>
-        </w:rPr>
-      </w:pPr>
-    </w:p>
-    <w:p>
-      <w:pPr>
-        <w:spacing w:after="0"/>
-        <w:rPr>
-          <w:rFonts w:ascii="Segoe UI" w:hAnsi="Segoe UI" w:cs="Segoe UI"/>
-          <w:color w:val="000000"/>
-          <w:sz w:val="21"/>
-          <w:szCs w:val="21"/>
-          <w:shd w:val="clear" w:color="auto" w:fill="F1F0F0"/>
-        </w:rPr>
-      </w:pPr>
-      <w:r>
-        <w:rPr>
-          <w:rFonts w:ascii="Segoe UI" w:hAnsi="Segoe UI" w:cs="Segoe UI"/>
-          <w:color w:val="000000"/>
-          <w:sz w:val="21"/>
-          <w:szCs w:val="21"/>
-          <w:shd w:val="clear" w:color="auto" w:fill="F1F0F0"/>
-        </w:rPr>
-        <w:t>Es posible que todo el procesamiento de strings hecho al activar el panel haga que la app crashée, quizá sea mejor que cada botón tenga un script con sus datos asociados</w:t>
-      </w:r>
-      <w:r>
-        <w:rPr>
-          <w:rFonts w:ascii="Segoe UI" w:hAnsi="Segoe UI" w:cs="Segoe UI"/>
-          <w:color w:val="000000"/>
-          <w:sz w:val="21"/>
-          <w:szCs w:val="21"/>
-          <w:shd w:val="clear" w:color="auto" w:fill="F1F0F0"/>
-        </w:rPr>
-        <w:t>, y que estos sean llamados cuando el botón sea presionado</w:t>
-      </w:r>
-      <w:bookmarkStart w:id="0" w:name="_GoBack"/>
-      <w:bookmarkEnd w:id="0"/>
     </w:p>
     <w:p>
       <w:pPr>
@@ -443,6 +739,8 @@
           </wp:inline>
         </w:drawing>
       </w:r>
+      <w:bookmarkStart w:id="0" w:name="_GoBack"/>
+      <w:bookmarkEnd w:id="0"/>
       <w:r>
         <w:rPr>
           <w:noProof/>

</xml_diff>